<commit_message>
Add profiling code; add faster log determinant implementation; add proper support for the h = q = 1 case
</commit_message>
<xml_diff>
--- a/poster/abstract.docx
+++ b/poster/abstract.docx
@@ -1,6 +1,6 @@
 
 <file path=word/document.xml><?xml version="1.0" encoding="utf-8"?>
-<w:document xmlns:wpc="http://schemas.microsoft.com/office/word/2010/wordprocessingCanvas" xmlns:cx="http://schemas.microsoft.com/office/drawing/2014/chartex" xmlns:cx1="http://schemas.microsoft.com/office/drawing/2015/9/8/chartex" xmlns:cx2="http://schemas.microsoft.com/office/drawing/2015/10/21/chartex" xmlns:cx3="http://schemas.microsoft.com/office/drawing/2016/5/9/chartex" xmlns:cx4="http://schemas.microsoft.com/office/drawing/2016/5/10/chartex" xmlns:cx5="http://schemas.microsoft.com/office/drawing/2016/5/11/chartex" xmlns:cx6="http://schemas.microsoft.com/office/drawing/2016/5/12/chartex" xmlns:cx7="http://schemas.microsoft.com/office/drawing/2016/5/13/chartex" xmlns:cx8="http://schemas.microsoft.com/office/drawing/2016/5/14/chartex" xmlns:mc="http://schemas.openxmlformats.org/markup-compatibility/2006" xmlns:aink="http://schemas.microsoft.com/office/drawing/2016/ink" xmlns:am3d="http://schemas.microsoft.com/office/drawing/2017/model3d" xmlns:o="urn:schemas-microsoft-com:office:office" xmlns:r="http://schemas.openxmlformats.org/officeDocument/2006/relationships" xmlns:m="http://schemas.openxmlformats.org/officeDocument/2006/math" xmlns:v="urn:schemas-microsoft-com:vml" xmlns:wp14="http://schemas.microsoft.com/office/word/2010/wordprocessingDrawing" xmlns:wp="http://schemas.openxmlformats.org/drawingml/2006/wordprocessingDrawing" xmlns:w10="urn:schemas-microsoft-com:office:word" xmlns:w="http://schemas.openxmlformats.org/wordprocessingml/2006/main" xmlns:w14="http://schemas.microsoft.com/office/word/2010/wordml" xmlns:w15="http://schemas.microsoft.com/office/word/2012/wordml" xmlns:w16cid="http://schemas.microsoft.com/office/word/2016/wordml/cid" xmlns:w16se="http://schemas.microsoft.com/office/word/2015/wordml/symex" xmlns:wpg="http://schemas.microsoft.com/office/word/2010/wordprocessingGroup" xmlns:wpi="http://schemas.microsoft.com/office/word/2010/wordprocessingInk" xmlns:wne="http://schemas.microsoft.com/office/word/2006/wordml" xmlns:wps="http://schemas.microsoft.com/office/word/2010/wordprocessingShape" mc:Ignorable="w14 w15 w16se w16cid wp14">
+<w:document xmlns:wpc="http://schemas.microsoft.com/office/word/2010/wordprocessingCanvas" xmlns:mo="http://schemas.microsoft.com/office/mac/office/2008/main" xmlns:mc="http://schemas.openxmlformats.org/markup-compatibility/2006" xmlns:mv="urn:schemas-microsoft-com:mac:vml" xmlns:o="urn:schemas-microsoft-com:office:office" xmlns:r="http://schemas.openxmlformats.org/officeDocument/2006/relationships" xmlns:m="http://schemas.openxmlformats.org/officeDocument/2006/math" xmlns:v="urn:schemas-microsoft-com:vml" xmlns:wp14="http://schemas.microsoft.com/office/word/2010/wordprocessingDrawing" xmlns:wp="http://schemas.openxmlformats.org/drawingml/2006/wordprocessingDrawing" xmlns:w10="urn:schemas-microsoft-com:office:word" xmlns:w="http://schemas.openxmlformats.org/wordprocessingml/2006/main" xmlns:w14="http://schemas.microsoft.com/office/word/2010/wordml" xmlns:w15="http://schemas.microsoft.com/office/word/2012/wordml" xmlns:wpg="http://schemas.microsoft.com/office/word/2010/wordprocessingGroup" xmlns:wpi="http://schemas.microsoft.com/office/word/2010/wordprocessingInk" xmlns:wne="http://schemas.microsoft.com/office/word/2006/wordml" xmlns:wps="http://schemas.microsoft.com/office/word/2010/wordprocessingShape" mc:Ignorable="w14 w15 wp14">
   <w:body>
     <w:p>
       <w:r>
@@ -11,8 +11,6 @@
       <w:r>
         <w:t>Parker Knight, Yue Wang, and Tim Randolph</w:t>
       </w:r>
-      <w:bookmarkStart w:id="0" w:name="_GoBack"/>
-      <w:bookmarkEnd w:id="0"/>
     </w:p>
     <w:p/>
     <w:p>
@@ -136,6 +134,8 @@
       <w:r>
         <w:t>ed data.</w:t>
       </w:r>
+      <w:bookmarkStart w:id="0" w:name="_GoBack"/>
+      <w:bookmarkEnd w:id="0"/>
     </w:p>
     <w:sectPr>
       <w:pgSz w:w="12240" w:h="15840"/>
@@ -148,7 +148,7 @@
 </file>
 
 <file path=word/styles.xml><?xml version="1.0" encoding="utf-8"?>
-<w:styles xmlns:mc="http://schemas.openxmlformats.org/markup-compatibility/2006" xmlns:r="http://schemas.openxmlformats.org/officeDocument/2006/relationships" xmlns:w="http://schemas.openxmlformats.org/wordprocessingml/2006/main" xmlns:w14="http://schemas.microsoft.com/office/word/2010/wordml" xmlns:w15="http://schemas.microsoft.com/office/word/2012/wordml" xmlns:w16cid="http://schemas.microsoft.com/office/word/2016/wordml/cid" xmlns:w16se="http://schemas.microsoft.com/office/word/2015/wordml/symex" mc:Ignorable="w14 w15 w16se w16cid">
+<w:styles xmlns:mc="http://schemas.openxmlformats.org/markup-compatibility/2006" xmlns:r="http://schemas.openxmlformats.org/officeDocument/2006/relationships" xmlns:w="http://schemas.openxmlformats.org/wordprocessingml/2006/main" xmlns:w14="http://schemas.microsoft.com/office/word/2010/wordml" xmlns:w15="http://schemas.microsoft.com/office/word/2012/wordml" mc:Ignorable="w14 w15">
   <w:docDefaults>
     <w:rPrDefault>
       <w:rPr>
@@ -164,7 +164,7 @@
       </w:pPr>
     </w:pPrDefault>
   </w:docDefaults>
-  <w:latentStyles w:defLockedState="0" w:defUIPriority="99" w:defSemiHidden="0" w:defUnhideWhenUsed="0" w:defQFormat="0" w:count="375">
+  <w:latentStyles w:defLockedState="0" w:defUIPriority="99" w:defSemiHidden="0" w:defUnhideWhenUsed="0" w:defQFormat="0" w:count="382">
     <w:lsdException w:name="Normal" w:uiPriority="0" w:qFormat="1"/>
     <w:lsdException w:name="heading 1" w:uiPriority="9" w:qFormat="1"/>
     <w:lsdException w:name="heading 2" w:semiHidden="1" w:uiPriority="9" w:unhideWhenUsed="1" w:qFormat="1"/>
@@ -538,8 +538,6 @@
     <w:lsdException w:name="List Table 7 Colorful Accent 6" w:uiPriority="52"/>
     <w:lsdException w:name="Mention" w:semiHidden="1" w:unhideWhenUsed="1"/>
     <w:lsdException w:name="Smart Hyperlink" w:semiHidden="1" w:unhideWhenUsed="1"/>
-    <w:lsdException w:name="Hashtag" w:semiHidden="1" w:unhideWhenUsed="1"/>
-    <w:lsdException w:name="Unresolved Mention" w:semiHidden="1" w:unhideWhenUsed="1"/>
   </w:latentStyles>
   <w:style w:type="paragraph" w:default="1" w:styleId="Normal">
     <w:name w:val="Normal"/>
@@ -571,6 +569,106 @@
     <w:uiPriority w:val="99"/>
     <w:semiHidden/>
     <w:unhideWhenUsed/>
+  </w:style>
+  <w:style w:type="paragraph" w:styleId="BalloonText">
+    <w:name w:val="Balloon Text"/>
+    <w:basedOn w:val="Normal"/>
+    <w:link w:val="BalloonTextChar"/>
+    <w:uiPriority w:val="99"/>
+    <w:semiHidden/>
+    <w:unhideWhenUsed/>
+    <w:rsid w:val="00EA0C1F"/>
+    <w:pPr>
+      <w:spacing w:after="0" w:line="240" w:lineRule="auto"/>
+    </w:pPr>
+    <w:rPr>
+      <w:rFonts w:ascii="Times New Roman" w:hAnsi="Times New Roman" w:cs="Times New Roman"/>
+      <w:sz w:val="18"/>
+      <w:szCs w:val="18"/>
+    </w:rPr>
+  </w:style>
+  <w:style w:type="character" w:customStyle="1" w:styleId="BalloonTextChar">
+    <w:name w:val="Balloon Text Char"/>
+    <w:basedOn w:val="DefaultParagraphFont"/>
+    <w:link w:val="BalloonText"/>
+    <w:uiPriority w:val="99"/>
+    <w:semiHidden/>
+    <w:rsid w:val="00EA0C1F"/>
+    <w:rPr>
+      <w:rFonts w:ascii="Times New Roman" w:hAnsi="Times New Roman" w:cs="Times New Roman"/>
+      <w:sz w:val="18"/>
+      <w:szCs w:val="18"/>
+    </w:rPr>
+  </w:style>
+  <w:style w:type="character" w:styleId="CommentReference">
+    <w:name w:val="annotation reference"/>
+    <w:basedOn w:val="DefaultParagraphFont"/>
+    <w:uiPriority w:val="99"/>
+    <w:semiHidden/>
+    <w:unhideWhenUsed/>
+    <w:rsid w:val="000F1551"/>
+    <w:rPr>
+      <w:sz w:val="18"/>
+      <w:szCs w:val="18"/>
+    </w:rPr>
+  </w:style>
+  <w:style w:type="paragraph" w:styleId="CommentText">
+    <w:name w:val="annotation text"/>
+    <w:basedOn w:val="Normal"/>
+    <w:link w:val="CommentTextChar"/>
+    <w:uiPriority w:val="99"/>
+    <w:semiHidden/>
+    <w:unhideWhenUsed/>
+    <w:rsid w:val="000F1551"/>
+    <w:pPr>
+      <w:spacing w:line="240" w:lineRule="auto"/>
+    </w:pPr>
+    <w:rPr>
+      <w:sz w:val="24"/>
+      <w:szCs w:val="24"/>
+    </w:rPr>
+  </w:style>
+  <w:style w:type="character" w:customStyle="1" w:styleId="CommentTextChar">
+    <w:name w:val="Comment Text Char"/>
+    <w:basedOn w:val="DefaultParagraphFont"/>
+    <w:link w:val="CommentText"/>
+    <w:uiPriority w:val="99"/>
+    <w:semiHidden/>
+    <w:rsid w:val="000F1551"/>
+    <w:rPr>
+      <w:sz w:val="24"/>
+      <w:szCs w:val="24"/>
+    </w:rPr>
+  </w:style>
+  <w:style w:type="paragraph" w:styleId="CommentSubject">
+    <w:name w:val="annotation subject"/>
+    <w:basedOn w:val="CommentText"/>
+    <w:next w:val="CommentText"/>
+    <w:link w:val="CommentSubjectChar"/>
+    <w:uiPriority w:val="99"/>
+    <w:semiHidden/>
+    <w:unhideWhenUsed/>
+    <w:rsid w:val="000F1551"/>
+    <w:rPr>
+      <w:b/>
+      <w:bCs/>
+      <w:sz w:val="20"/>
+      <w:szCs w:val="20"/>
+    </w:rPr>
+  </w:style>
+  <w:style w:type="character" w:customStyle="1" w:styleId="CommentSubjectChar">
+    <w:name w:val="Comment Subject Char"/>
+    <w:basedOn w:val="CommentTextChar"/>
+    <w:link w:val="CommentSubject"/>
+    <w:uiPriority w:val="99"/>
+    <w:semiHidden/>
+    <w:rsid w:val="000F1551"/>
+    <w:rPr>
+      <w:b/>
+      <w:bCs/>
+      <w:sz w:val="20"/>
+      <w:szCs w:val="20"/>
+    </w:rPr>
   </w:style>
 </w:styles>
 </file>

</xml_diff>